<commit_message>
Ejercicio 1 en Clase 11022025
</commit_message>
<xml_diff>
--- a/Ejercicios/Ejercicio_01/Ejercicios Conceptuales.docx
+++ b/Ejercicios/Ejercicio_01/Ejercicios Conceptuales.docx
@@ -4,17 +4,18 @@
   <w:body>
     <w:p>
       <w:pPr>
-        <w:rPr>
-          <w:b/>
-          <w:bCs/>
-        </w:rPr>
-      </w:pPr>
-      <w:r>
-        <w:rPr>
-          <w:b/>
-          <w:bCs/>
-        </w:rPr>
-        <w:t>Ejercicios Conceptuales</w:t>
+        <w:jc w:val="center"/>
+        <w:rPr>
+          <w:b/>
+          <w:bCs/>
+        </w:rPr>
+      </w:pPr>
+      <w:r>
+        <w:rPr>
+          <w:b/>
+          <w:bCs/>
+        </w:rPr>
+        <w:t>EJERCICIOS CONCEPTUALES</w:t>
       </w:r>
     </w:p>
     <w:p>
@@ -33,12 +34,6 @@
       </w:r>
     </w:p>
     <w:p>
-      <w:pPr>
-        <w:numPr>
-          <w:ilvl w:val="1"/>
-          <w:numId w:val="1"/>
-        </w:numPr>
-      </w:pPr>
       <w:r>
         <w:rPr>
           <w:b/>
@@ -56,86 +51,76 @@
         <w:rPr>
           <w:b/>
           <w:bCs/>
+        </w:rPr>
+        <w:t>Ejemplo</w:t>
+      </w:r>
+      <w:r>
+        <w:rPr>
           <w:i/>
           <w:iCs/>
         </w:rPr>
-        <w:t>Ejemplo</w:t>
-      </w:r>
+        <w:t>:</w:t>
+      </w:r>
+      <w:r>
+        <w:t xml:space="preserve"> En un equipo de desarrollo grande, el uso del patrón </w:t>
+      </w:r>
+      <w:proofErr w:type="spellStart"/>
       <w:r>
         <w:rPr>
           <w:i/>
           <w:iCs/>
         </w:rPr>
-        <w:t>:</w:t>
-      </w:r>
-      <w:r>
-        <w:t xml:space="preserve"> En un equipo de desarrollo grande, el uso del patrón </w:t>
-      </w:r>
-      <w:proofErr w:type="spellStart"/>
+        <w:t>Singleton</w:t>
+      </w:r>
+      <w:proofErr w:type="spellEnd"/>
+      <w:r>
+        <w:t xml:space="preserve"> para la configuración de la base de datos evita múltiples instancias y problemas de concurrencia.</w:t>
+      </w:r>
+    </w:p>
+    <w:p>
+      <w:r>
+        <w:rPr>
+          <w:b/>
+          <w:bCs/>
+        </w:rPr>
+        <w:t>Reutilización</w:t>
+      </w:r>
+      <w:r>
+        <w:t>: Evita la necesidad de reinventar soluciones para problemas comunes.</w:t>
+      </w:r>
+      <w:r>
+        <w:br/>
+      </w:r>
+      <w:r>
+        <w:rPr>
+          <w:b/>
+          <w:bCs/>
+        </w:rPr>
+        <w:t>Ejemplo</w:t>
+      </w:r>
       <w:r>
         <w:rPr>
           <w:i/>
           <w:iCs/>
         </w:rPr>
-        <w:t>Singleton</w:t>
-      </w:r>
-      <w:proofErr w:type="spellEnd"/>
-      <w:r>
-        <w:t xml:space="preserve"> para la configuración de la base de datos evita múltiples instancias y problemas de concurrencia.</w:t>
-      </w:r>
-    </w:p>
-    <w:p>
-      <w:pPr>
-        <w:numPr>
-          <w:ilvl w:val="1"/>
-          <w:numId w:val="1"/>
-        </w:numPr>
-      </w:pPr>
-      <w:r>
-        <w:rPr>
-          <w:b/>
-          <w:bCs/>
-        </w:rPr>
-        <w:t>Reutilización</w:t>
-      </w:r>
-      <w:r>
-        <w:t>: Evita la necesidad de reinventar soluciones para problemas comunes.</w:t>
-      </w:r>
-      <w:r>
-        <w:br/>
-      </w:r>
-      <w:r>
-        <w:rPr>
-          <w:b/>
-          <w:bCs/>
+        <w:t>:</w:t>
+      </w:r>
+      <w:r>
+        <w:t xml:space="preserve"> Un sistema de autenticación puede utilizar el patrón </w:t>
+      </w:r>
+      <w:r>
+        <w:rPr>
           <w:i/>
           <w:iCs/>
         </w:rPr>
-        <w:t>Ejemplo</w:t>
-      </w:r>
+        <w:t xml:space="preserve">Factory </w:t>
+      </w:r>
+      <w:proofErr w:type="spellStart"/>
       <w:r>
         <w:rPr>
           <w:i/>
           <w:iCs/>
         </w:rPr>
-        <w:t>:</w:t>
-      </w:r>
-      <w:r>
-        <w:t xml:space="preserve"> Un sistema de autenticación puede utilizar el patrón </w:t>
-      </w:r>
-      <w:r>
-        <w:rPr>
-          <w:i/>
-          <w:iCs/>
-        </w:rPr>
-        <w:t xml:space="preserve">Factory </w:t>
-      </w:r>
-      <w:proofErr w:type="spellStart"/>
-      <w:r>
-        <w:rPr>
-          <w:i/>
-          <w:iCs/>
-        </w:rPr>
         <w:t>Method</w:t>
       </w:r>
       <w:proofErr w:type="spellEnd"/>
@@ -144,12 +129,6 @@
       </w:r>
     </w:p>
     <w:p>
-      <w:pPr>
-        <w:numPr>
-          <w:ilvl w:val="1"/>
-          <w:numId w:val="1"/>
-        </w:numPr>
-      </w:pPr>
       <w:r>
         <w:rPr>
           <w:b/>
@@ -167,8 +146,6 @@
         <w:rPr>
           <w:b/>
           <w:bCs/>
-          <w:i/>
-          <w:iCs/>
         </w:rPr>
         <w:t>Ejemplo</w:t>
       </w:r>
@@ -225,6 +202,510 @@
         </w:rPr>
         <w:t>Identificación de patrones en código existente</w:t>
       </w:r>
+      <w:r>
+        <w:rPr>
+          <w:b/>
+          <w:bCs/>
+        </w:rPr>
+        <w:t>.</w:t>
+      </w:r>
+    </w:p>
+    <w:p>
+      <w:pPr>
+        <w:spacing w:after="0"/>
+      </w:pPr>
+      <w:r>
+        <w:t xml:space="preserve">Revisando el código en </w:t>
+      </w:r>
+      <w:proofErr w:type="spellStart"/>
+      <w:r>
+        <w:t>githug</w:t>
+      </w:r>
+      <w:proofErr w:type="spellEnd"/>
+      <w:r>
+        <w:t xml:space="preserve"> </w:t>
+      </w:r>
+      <w:r>
+        <w:t>https://github.com/joserafaelaga/Notificaciones-Android.git</w:t>
+      </w:r>
+    </w:p>
+    <w:p>
+      <w:pPr>
+        <w:spacing w:after="0"/>
+        <w:jc w:val="both"/>
+      </w:pPr>
+      <w:r>
+        <w:t>El p</w:t>
+      </w:r>
+      <w:r>
+        <w:t>atrón Identificado</w:t>
+      </w:r>
+      <w:r>
+        <w:t xml:space="preserve"> es</w:t>
+      </w:r>
+      <w:r>
+        <w:t xml:space="preserve">: </w:t>
+      </w:r>
+      <w:proofErr w:type="spellStart"/>
+      <w:r>
+        <w:rPr>
+          <w:b/>
+          <w:bCs/>
+        </w:rPr>
+        <w:t>Builder</w:t>
+      </w:r>
+      <w:proofErr w:type="spellEnd"/>
+      <w:r>
+        <w:t xml:space="preserve">. </w:t>
+      </w:r>
+    </w:p>
+    <w:p>
+      <w:pPr>
+        <w:spacing w:after="0"/>
+        <w:jc w:val="both"/>
+      </w:pPr>
+      <w:r>
+        <w:t xml:space="preserve">El patrón </w:t>
+      </w:r>
+      <w:proofErr w:type="spellStart"/>
+      <w:r>
+        <w:rPr>
+          <w:b/>
+          <w:bCs/>
+        </w:rPr>
+        <w:t>Builder</w:t>
+      </w:r>
+      <w:proofErr w:type="spellEnd"/>
+      <w:r>
+        <w:t xml:space="preserve"> se usa cuando se necesita construir un objeto complejo paso a paso, facilitando la personalización sin necesidad de múltiples constructores.</w:t>
+      </w:r>
+    </w:p>
+    <w:p>
+      <w:pPr>
+        <w:spacing w:after="0"/>
+        <w:jc w:val="both"/>
+      </w:pPr>
+    </w:p>
+    <w:p>
+      <w:pPr>
+        <w:pStyle w:val="Prrafodelista"/>
+        <w:numPr>
+          <w:ilvl w:val="0"/>
+          <w:numId w:val="2"/>
+        </w:numPr>
+        <w:jc w:val="both"/>
+        <w:rPr>
+          <w:b/>
+          <w:bCs/>
+          <w:lang w:val="en-US"/>
+        </w:rPr>
+      </w:pPr>
+      <w:proofErr w:type="spellStart"/>
+      <w:r>
+        <w:rPr>
+          <w:b/>
+          <w:bCs/>
+          <w:lang w:val="en-US"/>
+        </w:rPr>
+        <w:t>Notification.Builder</w:t>
+      </w:r>
+      <w:proofErr w:type="spellEnd"/>
+      <w:r>
+        <w:rPr>
+          <w:b/>
+          <w:bCs/>
+          <w:lang w:val="en-US"/>
+        </w:rPr>
+        <w:t xml:space="preserve"> </w:t>
+      </w:r>
+      <w:proofErr w:type="spellStart"/>
+      <w:r>
+        <w:rPr>
+          <w:b/>
+          <w:bCs/>
+          <w:lang w:val="en-US"/>
+        </w:rPr>
+        <w:t>mBuilder</w:t>
+      </w:r>
+      <w:proofErr w:type="spellEnd"/>
+      <w:r>
+        <w:rPr>
+          <w:b/>
+          <w:bCs/>
+          <w:lang w:val="en-US"/>
+        </w:rPr>
+        <w:t xml:space="preserve"> = new </w:t>
+      </w:r>
+      <w:proofErr w:type="spellStart"/>
+      <w:r>
+        <w:rPr>
+          <w:b/>
+          <w:bCs/>
+          <w:lang w:val="en-US"/>
+        </w:rPr>
+        <w:t>Notification.Builder</w:t>
+      </w:r>
+      <w:proofErr w:type="spellEnd"/>
+      <w:r>
+        <w:rPr>
+          <w:b/>
+          <w:bCs/>
+          <w:lang w:val="en-US"/>
+        </w:rPr>
+        <w:t>(M</w:t>
+      </w:r>
+    </w:p>
+    <w:p>
+      <w:pPr>
+        <w:jc w:val="both"/>
+      </w:pPr>
+      <w:r>
+        <w:t xml:space="preserve">Se instancia </w:t>
+      </w:r>
+      <w:proofErr w:type="spellStart"/>
+      <w:r>
+        <w:t>Notification.Builder</w:t>
+      </w:r>
+      <w:proofErr w:type="spellEnd"/>
+      <w:r>
+        <w:t>, que permite configurar progresivamente el objeto</w:t>
+      </w:r>
+      <w:r>
+        <w:t xml:space="preserve">. </w:t>
+      </w:r>
+      <w:proofErr w:type="spellStart"/>
+      <w:r>
+        <w:t>Despué</w:t>
+      </w:r>
+      <w:proofErr w:type="spellEnd"/>
+      <w:r>
+        <w:t xml:space="preserve"> se puede agregar características </w:t>
+      </w:r>
+    </w:p>
+    <w:p>
+      <w:pPr>
+        <w:pStyle w:val="Prrafodelista"/>
+        <w:numPr>
+          <w:ilvl w:val="0"/>
+          <w:numId w:val="3"/>
+        </w:numPr>
+        <w:spacing w:after="0"/>
+        <w:jc w:val="both"/>
+        <w:rPr>
+          <w:lang w:val="en-US"/>
+        </w:rPr>
+      </w:pPr>
+      <w:proofErr w:type="spellStart"/>
+      <w:r>
+        <w:rPr>
+          <w:lang w:val="en-US"/>
+        </w:rPr>
+        <w:t>mBuilder.setSmallIcon</w:t>
+      </w:r>
+      <w:proofErr w:type="spellEnd"/>
+      <w:r>
+        <w:rPr>
+          <w:lang w:val="en-US"/>
+        </w:rPr>
+        <w:t>(</w:t>
+      </w:r>
+      <w:proofErr w:type="spellStart"/>
+      <w:r>
+        <w:rPr>
+          <w:lang w:val="en-US"/>
+        </w:rPr>
+        <w:t>android.</w:t>
+      </w:r>
+      <w:proofErr w:type="gramStart"/>
+      <w:r>
+        <w:rPr>
+          <w:lang w:val="en-US"/>
+        </w:rPr>
+        <w:t>R.drawable</w:t>
+      </w:r>
+      <w:proofErr w:type="gramEnd"/>
+      <w:r>
+        <w:rPr>
+          <w:lang w:val="en-US"/>
+        </w:rPr>
+        <w:t>.stat_sys_warning</w:t>
+      </w:r>
+      <w:proofErr w:type="spellEnd"/>
+      <w:r>
+        <w:rPr>
+          <w:lang w:val="en-US"/>
+        </w:rPr>
+        <w:t>);</w:t>
+      </w:r>
+    </w:p>
+    <w:p>
+      <w:pPr>
+        <w:pStyle w:val="Prrafodelista"/>
+        <w:numPr>
+          <w:ilvl w:val="0"/>
+          <w:numId w:val="3"/>
+        </w:numPr>
+        <w:spacing w:after="0"/>
+        <w:jc w:val="both"/>
+      </w:pPr>
+      <w:proofErr w:type="spellStart"/>
+      <w:r>
+        <w:t>mBuilder.setContentTitle</w:t>
+      </w:r>
+      <w:proofErr w:type="spellEnd"/>
+      <w:r>
+        <w:t>("Nuestra primera notificación");</w:t>
+      </w:r>
+    </w:p>
+    <w:p>
+      <w:pPr>
+        <w:pStyle w:val="Prrafodelista"/>
+        <w:numPr>
+          <w:ilvl w:val="0"/>
+          <w:numId w:val="3"/>
+        </w:numPr>
+        <w:spacing w:after="0"/>
+        <w:jc w:val="both"/>
+      </w:pPr>
+      <w:proofErr w:type="spellStart"/>
+      <w:r>
+        <w:t>mBuilder.setContentText</w:t>
+      </w:r>
+      <w:proofErr w:type="spellEnd"/>
+      <w:r>
+        <w:t>("Texto para la notificación");</w:t>
+      </w:r>
+    </w:p>
+    <w:p>
+      <w:pPr>
+        <w:pStyle w:val="Prrafodelista"/>
+        <w:numPr>
+          <w:ilvl w:val="0"/>
+          <w:numId w:val="3"/>
+        </w:numPr>
+        <w:spacing w:after="0"/>
+        <w:jc w:val="both"/>
+        <w:rPr>
+          <w:lang w:val="en-US"/>
+        </w:rPr>
+      </w:pPr>
+      <w:proofErr w:type="spellStart"/>
+      <w:r>
+        <w:rPr>
+          <w:lang w:val="en-US"/>
+        </w:rPr>
+        <w:t>mBuilder.setLargeIcon</w:t>
+      </w:r>
+      <w:proofErr w:type="spellEnd"/>
+      <w:r>
+        <w:rPr>
+          <w:lang w:val="en-US"/>
+        </w:rPr>
+        <w:t>(bmp);</w:t>
+      </w:r>
+    </w:p>
+    <w:p>
+      <w:pPr>
+        <w:pStyle w:val="Prrafodelista"/>
+        <w:numPr>
+          <w:ilvl w:val="0"/>
+          <w:numId w:val="3"/>
+        </w:numPr>
+        <w:spacing w:after="0"/>
+        <w:jc w:val="both"/>
+        <w:rPr>
+          <w:lang w:val="en-US"/>
+        </w:rPr>
+      </w:pPr>
+      <w:proofErr w:type="spellStart"/>
+      <w:r>
+        <w:rPr>
+          <w:lang w:val="en-US"/>
+        </w:rPr>
+        <w:t>mBuilder.setAutoCancel</w:t>
+      </w:r>
+      <w:proofErr w:type="spellEnd"/>
+      <w:r>
+        <w:rPr>
+          <w:lang w:val="en-US"/>
+        </w:rPr>
+        <w:t>(true);</w:t>
+      </w:r>
+    </w:p>
+    <w:p>
+      <w:pPr>
+        <w:pStyle w:val="Prrafodelista"/>
+        <w:numPr>
+          <w:ilvl w:val="0"/>
+          <w:numId w:val="3"/>
+        </w:numPr>
+        <w:spacing w:after="0"/>
+        <w:jc w:val="both"/>
+        <w:rPr>
+          <w:lang w:val="en-US"/>
+        </w:rPr>
+      </w:pPr>
+      <w:proofErr w:type="spellStart"/>
+      <w:r>
+        <w:rPr>
+          <w:lang w:val="en-US"/>
+        </w:rPr>
+        <w:t>mBuilder.setSound</w:t>
+      </w:r>
+      <w:proofErr w:type="spellEnd"/>
+      <w:r>
+        <w:rPr>
+          <w:lang w:val="en-US"/>
+        </w:rPr>
+        <w:t>(</w:t>
+      </w:r>
+      <w:proofErr w:type="spellStart"/>
+      <w:r>
+        <w:rPr>
+          <w:lang w:val="en-US"/>
+        </w:rPr>
+        <w:t>alarmSound</w:t>
+      </w:r>
+      <w:proofErr w:type="spellEnd"/>
+      <w:r>
+        <w:rPr>
+          <w:lang w:val="en-US"/>
+        </w:rPr>
+        <w:t>);</w:t>
+      </w:r>
+    </w:p>
+    <w:p>
+      <w:pPr>
+        <w:pStyle w:val="Prrafodelista"/>
+        <w:numPr>
+          <w:ilvl w:val="0"/>
+          <w:numId w:val="3"/>
+        </w:numPr>
+        <w:spacing w:after="0"/>
+        <w:jc w:val="both"/>
+        <w:rPr>
+          <w:lang w:val="en-US"/>
+        </w:rPr>
+      </w:pPr>
+      <w:proofErr w:type="spellStart"/>
+      <w:r>
+        <w:rPr>
+          <w:lang w:val="en-US"/>
+        </w:rPr>
+        <w:t>mBuilder.setVibrate</w:t>
+      </w:r>
+      <w:proofErr w:type="spellEnd"/>
+      <w:r>
+        <w:rPr>
+          <w:lang w:val="en-US"/>
+        </w:rPr>
+        <w:t xml:space="preserve">(new </w:t>
+      </w:r>
+      <w:proofErr w:type="gramStart"/>
+      <w:r>
+        <w:rPr>
+          <w:lang w:val="en-US"/>
+        </w:rPr>
+        <w:t>long[</w:t>
+      </w:r>
+      <w:proofErr w:type="gramEnd"/>
+      <w:r>
+        <w:rPr>
+          <w:lang w:val="en-US"/>
+        </w:rPr>
+        <w:t>] { 1000, 1000, 1000, 1000, 1000 });</w:t>
+      </w:r>
+    </w:p>
+    <w:p>
+      <w:pPr>
+        <w:pStyle w:val="Prrafodelista"/>
+        <w:numPr>
+          <w:ilvl w:val="0"/>
+          <w:numId w:val="3"/>
+        </w:numPr>
+        <w:spacing w:after="0"/>
+        <w:jc w:val="both"/>
+        <w:rPr>
+          <w:lang w:val="en-US"/>
+        </w:rPr>
+      </w:pPr>
+      <w:proofErr w:type="spellStart"/>
+      <w:r>
+        <w:rPr>
+          <w:lang w:val="en-US"/>
+        </w:rPr>
+        <w:t>mBuilder.setProgress</w:t>
+      </w:r>
+      <w:proofErr w:type="spellEnd"/>
+      <w:r>
+        <w:rPr>
+          <w:lang w:val="en-US"/>
+        </w:rPr>
+        <w:t>(100,</w:t>
+      </w:r>
+      <w:proofErr w:type="gramStart"/>
+      <w:r>
+        <w:rPr>
+          <w:lang w:val="en-US"/>
+        </w:rPr>
+        <w:t>50,true</w:t>
+      </w:r>
+      <w:proofErr w:type="gramEnd"/>
+      <w:r>
+        <w:rPr>
+          <w:lang w:val="en-US"/>
+        </w:rPr>
+        <w:t>);</w:t>
+      </w:r>
+    </w:p>
+    <w:p>
+      <w:pPr>
+        <w:pStyle w:val="Prrafodelista"/>
+        <w:numPr>
+          <w:ilvl w:val="0"/>
+          <w:numId w:val="3"/>
+        </w:numPr>
+        <w:spacing w:after="0"/>
+        <w:jc w:val="both"/>
+        <w:rPr>
+          <w:lang w:val="en-US"/>
+        </w:rPr>
+      </w:pPr>
+      <w:proofErr w:type="spellStart"/>
+      <w:r>
+        <w:rPr>
+          <w:lang w:val="en-US"/>
+        </w:rPr>
+        <w:t>mBuilder.setContentIntent</w:t>
+      </w:r>
+      <w:proofErr w:type="spellEnd"/>
+      <w:r>
+        <w:rPr>
+          <w:lang w:val="en-US"/>
+        </w:rPr>
+        <w:t>(</w:t>
+      </w:r>
+      <w:proofErr w:type="spellStart"/>
+      <w:r>
+        <w:rPr>
+          <w:lang w:val="en-US"/>
+        </w:rPr>
+        <w:t>contIntent</w:t>
+      </w:r>
+      <w:proofErr w:type="spellEnd"/>
+      <w:r>
+        <w:rPr>
+          <w:lang w:val="en-US"/>
+        </w:rPr>
+        <w:t>);</w:t>
+      </w:r>
+    </w:p>
+    <w:p>
+      <w:pPr>
+        <w:rPr>
+          <w:lang w:val="en-US"/>
+        </w:rPr>
+      </w:pPr>
     </w:p>
     <w:p>
       <w:pPr>
@@ -243,10 +724,7 @@
     </w:p>
     <w:p>
       <w:pPr>
-        <w:numPr>
-          <w:ilvl w:val="1"/>
-          <w:numId w:val="1"/>
-        </w:numPr>
+        <w:ind w:left="-360"/>
       </w:pPr>
       <w:r>
         <w:rPr>
@@ -256,133 +734,154 @@
         <w:t>Creacionales</w:t>
       </w:r>
       <w:r>
-        <w:t>: Cuando se necesita flexibilidad en la creación de objetos sin acoplamiento directo. (</w:t>
+        <w:t xml:space="preserve">: Cuando se necesita flexibilidad en la creación de objetos sin acoplamiento directo. </w:t>
+      </w:r>
+      <w:r>
+        <w:t xml:space="preserve">Un </w:t>
+      </w:r>
+      <w:r>
+        <w:t>Ejempl</w:t>
+      </w:r>
+      <w:r>
+        <w:t>o puede ser</w:t>
       </w:r>
       <w:r>
         <w:rPr>
           <w:i/>
           <w:iCs/>
         </w:rPr>
-        <w:t xml:space="preserve">Ejemplo: Factory </w:t>
-      </w:r>
-      <w:proofErr w:type="spellStart"/>
-      <w:r>
-        <w:rPr>
+        <w:t xml:space="preserve"> </w:t>
+      </w:r>
+      <w:r>
+        <w:rPr>
+          <w:b/>
+          <w:bCs/>
           <w:i/>
           <w:iCs/>
         </w:rPr>
-        <w:t>Method</w:t>
-      </w:r>
-      <w:proofErr w:type="spellEnd"/>
-      <w:r>
-        <w:rPr>
+        <w:t xml:space="preserve">Factory </w:t>
+      </w:r>
+      <w:proofErr w:type="spellStart"/>
+      <w:r>
+        <w:rPr>
+          <w:b/>
+          <w:bCs/>
           <w:i/>
           <w:iCs/>
         </w:rPr>
-        <w:t xml:space="preserve"> en sistemas de pago para diferentes pasarelas</w:t>
-      </w:r>
-      <w:r>
-        <w:t>).</w:t>
-      </w:r>
-    </w:p>
-    <w:p>
-      <w:pPr>
-        <w:numPr>
-          <w:ilvl w:val="1"/>
-          <w:numId w:val="1"/>
-        </w:numPr>
-      </w:pPr>
-      <w:r>
-        <w:rPr>
-          <w:b/>
-          <w:bCs/>
-        </w:rPr>
-        <w:t>Estructurales</w:t>
-      </w:r>
-      <w:r>
-        <w:t>: Para organizar mejor la comunicación entre clases y simplificar interacciones. (</w:t>
-      </w:r>
+        <w:t>Method</w:t>
+      </w:r>
+      <w:proofErr w:type="spellEnd"/>
       <w:r>
         <w:rPr>
           <w:i/>
           <w:iCs/>
         </w:rPr>
-        <w:t xml:space="preserve">Ejemplo: </w:t>
-      </w:r>
-      <w:proofErr w:type="spellStart"/>
+        <w:t xml:space="preserve"> en sistemas de pago para diferentes pasarelas</w:t>
+      </w:r>
+      <w:r>
+        <w:t>.</w:t>
+      </w:r>
+    </w:p>
+    <w:p>
+      <w:pPr>
+        <w:ind w:left="-360"/>
+      </w:pPr>
+      <w:r>
+        <w:rPr>
+          <w:b/>
+          <w:bCs/>
+        </w:rPr>
+        <w:t>Estructurales</w:t>
+      </w:r>
+      <w:r>
+        <w:t xml:space="preserve">: Para organizar mejor la comunicación entre clases y simplificar interacciones. </w:t>
+      </w:r>
+      <w:r>
+        <w:t>Otro ejemplo puede ser</w:t>
+      </w:r>
       <w:r>
         <w:rPr>
           <w:i/>
           <w:iCs/>
         </w:rPr>
-        <w:t>Facade</w:t>
-      </w:r>
-      <w:proofErr w:type="spellEnd"/>
-      <w:r>
-        <w:rPr>
+        <w:t xml:space="preserve"> </w:t>
+      </w:r>
+      <w:proofErr w:type="spellStart"/>
+      <w:r>
+        <w:rPr>
+          <w:b/>
+          <w:bCs/>
           <w:i/>
           <w:iCs/>
         </w:rPr>
-        <w:t xml:space="preserve"> en un sistema de reservas como </w:t>
-      </w:r>
-      <w:proofErr w:type="spellStart"/>
+        <w:t>Facade</w:t>
+      </w:r>
+      <w:proofErr w:type="spellEnd"/>
       <w:r>
         <w:rPr>
           <w:i/>
           <w:iCs/>
         </w:rPr>
-        <w:t>EasyBook</w:t>
-      </w:r>
-      <w:proofErr w:type="spellEnd"/>
-      <w:r>
-        <w:t>).</w:t>
-      </w:r>
-    </w:p>
-    <w:p>
-      <w:pPr>
-        <w:numPr>
-          <w:ilvl w:val="1"/>
-          <w:numId w:val="1"/>
-        </w:numPr>
-      </w:pPr>
-      <w:r>
-        <w:rPr>
-          <w:b/>
-          <w:bCs/>
-        </w:rPr>
-        <w:t>De comportamiento</w:t>
-      </w:r>
-      <w:r>
-        <w:t>: Cuando se debe gestionar la comunicación y flujo de datos entre objetos. (</w:t>
-      </w:r>
+        <w:t xml:space="preserve"> en un sistema de reservas como </w:t>
+      </w:r>
+      <w:proofErr w:type="spellStart"/>
       <w:r>
         <w:rPr>
           <w:i/>
           <w:iCs/>
         </w:rPr>
-        <w:t xml:space="preserve">Ejemplo: </w:t>
-      </w:r>
-      <w:proofErr w:type="spellStart"/>
+        <w:t>EasyBook</w:t>
+      </w:r>
+      <w:proofErr w:type="spellEnd"/>
+      <w:r>
+        <w:t>).</w:t>
+      </w:r>
+    </w:p>
+    <w:p>
+      <w:pPr>
+        <w:ind w:left="-360"/>
+      </w:pPr>
+      <w:r>
+        <w:rPr>
+          <w:b/>
+          <w:bCs/>
+        </w:rPr>
+        <w:t>De comportamiento</w:t>
+      </w:r>
+      <w:r>
+        <w:t xml:space="preserve">: Cuando se debe gestionar la comunicación y flujo de datos entre objetos. </w:t>
+      </w:r>
+      <w:r>
+        <w:t>Un ejemplo puede ser</w:t>
+      </w:r>
       <w:r>
         <w:rPr>
           <w:i/>
           <w:iCs/>
         </w:rPr>
-        <w:t>Observer</w:t>
-      </w:r>
-      <w:proofErr w:type="spellEnd"/>
-      <w:r>
-        <w:rPr>
+        <w:t xml:space="preserve"> </w:t>
+      </w:r>
+      <w:r>
+        <w:rPr>
+          <w:b/>
+          <w:bCs/>
           <w:i/>
           <w:iCs/>
         </w:rPr>
+        <w:t>Observer</w:t>
+      </w:r>
+      <w:r>
+        <w:rPr>
+          <w:i/>
+          <w:iCs/>
+        </w:rPr>
         <w:t xml:space="preserve"> en sistemas de eventos en tiempo real</w:t>
       </w:r>
       <w:r>
         <w:t>).</w:t>
       </w:r>
     </w:p>
-    <w:p/>
     <w:sectPr>
       <w:pgSz w:w="12240" w:h="15840"/>
       <w:pgMar w:top="1417" w:right="1701" w:bottom="1417" w:left="1701" w:header="708" w:footer="708" w:gutter="0"/>
@@ -396,6 +895,232 @@
 <file path=word/numbering.xml><?xml version="1.0" encoding="utf-8"?>
 <w:numbering xmlns:wpc="http://schemas.microsoft.com/office/word/2010/wordprocessingCanvas" xmlns:cx="http://schemas.microsoft.com/office/drawing/2014/chartex" xmlns:cx1="http://schemas.microsoft.com/office/drawing/2015/9/8/chartex" xmlns:cx2="http://schemas.microsoft.com/office/drawing/2015/10/21/chartex" xmlns:cx3="http://schemas.microsoft.com/office/drawing/2016/5/9/chartex" xmlns:cx4="http://schemas.microsoft.com/office/drawing/2016/5/10/chartex" xmlns:cx5="http://schemas.microsoft.com/office/drawing/2016/5/11/chartex" xmlns:cx6="http://schemas.microsoft.com/office/drawing/2016/5/12/chartex" xmlns:cx7="http://schemas.microsoft.com/office/drawing/2016/5/13/chartex" xmlns:cx8="http://schemas.microsoft.com/office/drawing/2016/5/14/chartex" xmlns:mc="http://schemas.openxmlformats.org/markup-compatibility/2006" xmlns:aink="http://schemas.microsoft.com/office/drawing/2016/ink" xmlns:am3d="http://schemas.microsoft.com/office/drawing/2017/model3d" xmlns:o="urn:schemas-microsoft-com:office:office" xmlns:oel="http://schemas.microsoft.com/office/2019/extlst" xmlns:r="http://schemas.openxmlformats.org/officeDocument/2006/relationships" xmlns:m="http://schemas.openxmlformats.org/officeDocument/2006/math" xmlns:v="urn:schemas-microsoft-com:vml" xmlns:wp14="http://schemas.microsoft.com/office/word/2010/wordprocessingDrawing" xmlns:wp="http://schemas.openxmlformats.org/drawingml/2006/wordprocessingDrawing" xmlns:w10="urn:schemas-microsoft-com:office:word" xmlns:w="http://schemas.openxmlformats.org/wordprocessingml/2006/main" xmlns:w14="http://schemas.microsoft.com/office/word/2010/wordml" xmlns:w15="http://schemas.microsoft.com/office/word/2012/wordml" xmlns:w16cex="http://schemas.microsoft.com/office/word/2018/wordml/cex" xmlns:w16cid="http://schemas.microsoft.com/office/word/2016/wordml/cid" xmlns:w16="http://schemas.microsoft.com/office/word/2018/wordml" xmlns:w16du="http://schemas.microsoft.com/office/word/2023/wordml/word16du" xmlns:w16sdtdh="http://schemas.microsoft.com/office/word/2020/wordml/sdtdatahash" xmlns:w16sdtfl="http://schemas.microsoft.com/office/word/2024/wordml/sdtformatlock" xmlns:w16se="http://schemas.microsoft.com/office/word/2015/wordml/symex" xmlns:wpg="http://schemas.microsoft.com/office/word/2010/wordprocessingGroup" xmlns:wpi="http://schemas.microsoft.com/office/word/2010/wordprocessingInk" xmlns:wne="http://schemas.microsoft.com/office/word/2006/wordml" xmlns:wps="http://schemas.microsoft.com/office/word/2010/wordprocessingShape" mc:Ignorable="w14 w15 w16se w16cid w16 w16cex w16sdtdh w16sdtfl w16du wp14">
   <w:abstractNum w:abstractNumId="0" w15:restartNumberingAfterBreak="0">
+    <w:nsid w:val="1FCC10FF"/>
+    <w:multiLevelType w:val="hybridMultilevel"/>
+    <w:tmpl w:val="ACDA98A8"/>
+    <w:lvl w:ilvl="0" w:tplc="240A0005">
+      <w:start w:val="1"/>
+      <w:numFmt w:val="bullet"/>
+      <w:lvlText w:val=""/>
+      <w:lvlJc w:val="left"/>
+      <w:pPr>
+        <w:ind w:left="720" w:hanging="360"/>
+      </w:pPr>
+      <w:rPr>
+        <w:rFonts w:ascii="Wingdings" w:hAnsi="Wingdings" w:hint="default"/>
+      </w:rPr>
+    </w:lvl>
+    <w:lvl w:ilvl="1" w:tplc="240A0003" w:tentative="1">
+      <w:start w:val="1"/>
+      <w:numFmt w:val="bullet"/>
+      <w:lvlText w:val="o"/>
+      <w:lvlJc w:val="left"/>
+      <w:pPr>
+        <w:ind w:left="1440" w:hanging="360"/>
+      </w:pPr>
+      <w:rPr>
+        <w:rFonts w:ascii="Courier New" w:hAnsi="Courier New" w:cs="Courier New" w:hint="default"/>
+      </w:rPr>
+    </w:lvl>
+    <w:lvl w:ilvl="2" w:tplc="240A0005" w:tentative="1">
+      <w:start w:val="1"/>
+      <w:numFmt w:val="bullet"/>
+      <w:lvlText w:val=""/>
+      <w:lvlJc w:val="left"/>
+      <w:pPr>
+        <w:ind w:left="2160" w:hanging="360"/>
+      </w:pPr>
+      <w:rPr>
+        <w:rFonts w:ascii="Wingdings" w:hAnsi="Wingdings" w:hint="default"/>
+      </w:rPr>
+    </w:lvl>
+    <w:lvl w:ilvl="3" w:tplc="240A0001" w:tentative="1">
+      <w:start w:val="1"/>
+      <w:numFmt w:val="bullet"/>
+      <w:lvlText w:val=""/>
+      <w:lvlJc w:val="left"/>
+      <w:pPr>
+        <w:ind w:left="2880" w:hanging="360"/>
+      </w:pPr>
+      <w:rPr>
+        <w:rFonts w:ascii="Symbol" w:hAnsi="Symbol" w:hint="default"/>
+      </w:rPr>
+    </w:lvl>
+    <w:lvl w:ilvl="4" w:tplc="240A0003" w:tentative="1">
+      <w:start w:val="1"/>
+      <w:numFmt w:val="bullet"/>
+      <w:lvlText w:val="o"/>
+      <w:lvlJc w:val="left"/>
+      <w:pPr>
+        <w:ind w:left="3600" w:hanging="360"/>
+      </w:pPr>
+      <w:rPr>
+        <w:rFonts w:ascii="Courier New" w:hAnsi="Courier New" w:cs="Courier New" w:hint="default"/>
+      </w:rPr>
+    </w:lvl>
+    <w:lvl w:ilvl="5" w:tplc="240A0005" w:tentative="1">
+      <w:start w:val="1"/>
+      <w:numFmt w:val="bullet"/>
+      <w:lvlText w:val=""/>
+      <w:lvlJc w:val="left"/>
+      <w:pPr>
+        <w:ind w:left="4320" w:hanging="360"/>
+      </w:pPr>
+      <w:rPr>
+        <w:rFonts w:ascii="Wingdings" w:hAnsi="Wingdings" w:hint="default"/>
+      </w:rPr>
+    </w:lvl>
+    <w:lvl w:ilvl="6" w:tplc="240A0001" w:tentative="1">
+      <w:start w:val="1"/>
+      <w:numFmt w:val="bullet"/>
+      <w:lvlText w:val=""/>
+      <w:lvlJc w:val="left"/>
+      <w:pPr>
+        <w:ind w:left="5040" w:hanging="360"/>
+      </w:pPr>
+      <w:rPr>
+        <w:rFonts w:ascii="Symbol" w:hAnsi="Symbol" w:hint="default"/>
+      </w:rPr>
+    </w:lvl>
+    <w:lvl w:ilvl="7" w:tplc="240A0003" w:tentative="1">
+      <w:start w:val="1"/>
+      <w:numFmt w:val="bullet"/>
+      <w:lvlText w:val="o"/>
+      <w:lvlJc w:val="left"/>
+      <w:pPr>
+        <w:ind w:left="5760" w:hanging="360"/>
+      </w:pPr>
+      <w:rPr>
+        <w:rFonts w:ascii="Courier New" w:hAnsi="Courier New" w:cs="Courier New" w:hint="default"/>
+      </w:rPr>
+    </w:lvl>
+    <w:lvl w:ilvl="8" w:tplc="240A0005" w:tentative="1">
+      <w:start w:val="1"/>
+      <w:numFmt w:val="bullet"/>
+      <w:lvlText w:val=""/>
+      <w:lvlJc w:val="left"/>
+      <w:pPr>
+        <w:ind w:left="6480" w:hanging="360"/>
+      </w:pPr>
+      <w:rPr>
+        <w:rFonts w:ascii="Wingdings" w:hAnsi="Wingdings" w:hint="default"/>
+      </w:rPr>
+    </w:lvl>
+  </w:abstractNum>
+  <w:abstractNum w:abstractNumId="1" w15:restartNumberingAfterBreak="0">
+    <w:nsid w:val="504B0582"/>
+    <w:multiLevelType w:val="hybridMultilevel"/>
+    <w:tmpl w:val="034E4506"/>
+    <w:lvl w:ilvl="0" w:tplc="240A0005">
+      <w:start w:val="1"/>
+      <w:numFmt w:val="bullet"/>
+      <w:lvlText w:val=""/>
+      <w:lvlJc w:val="left"/>
+      <w:pPr>
+        <w:ind w:left="720" w:hanging="360"/>
+      </w:pPr>
+      <w:rPr>
+        <w:rFonts w:ascii="Wingdings" w:hAnsi="Wingdings" w:hint="default"/>
+      </w:rPr>
+    </w:lvl>
+    <w:lvl w:ilvl="1" w:tplc="240A0003" w:tentative="1">
+      <w:start w:val="1"/>
+      <w:numFmt w:val="bullet"/>
+      <w:lvlText w:val="o"/>
+      <w:lvlJc w:val="left"/>
+      <w:pPr>
+        <w:ind w:left="1440" w:hanging="360"/>
+      </w:pPr>
+      <w:rPr>
+        <w:rFonts w:ascii="Courier New" w:hAnsi="Courier New" w:cs="Courier New" w:hint="default"/>
+      </w:rPr>
+    </w:lvl>
+    <w:lvl w:ilvl="2" w:tplc="240A0005" w:tentative="1">
+      <w:start w:val="1"/>
+      <w:numFmt w:val="bullet"/>
+      <w:lvlText w:val=""/>
+      <w:lvlJc w:val="left"/>
+      <w:pPr>
+        <w:ind w:left="2160" w:hanging="360"/>
+      </w:pPr>
+      <w:rPr>
+        <w:rFonts w:ascii="Wingdings" w:hAnsi="Wingdings" w:hint="default"/>
+      </w:rPr>
+    </w:lvl>
+    <w:lvl w:ilvl="3" w:tplc="240A0001" w:tentative="1">
+      <w:start w:val="1"/>
+      <w:numFmt w:val="bullet"/>
+      <w:lvlText w:val=""/>
+      <w:lvlJc w:val="left"/>
+      <w:pPr>
+        <w:ind w:left="2880" w:hanging="360"/>
+      </w:pPr>
+      <w:rPr>
+        <w:rFonts w:ascii="Symbol" w:hAnsi="Symbol" w:hint="default"/>
+      </w:rPr>
+    </w:lvl>
+    <w:lvl w:ilvl="4" w:tplc="240A0003" w:tentative="1">
+      <w:start w:val="1"/>
+      <w:numFmt w:val="bullet"/>
+      <w:lvlText w:val="o"/>
+      <w:lvlJc w:val="left"/>
+      <w:pPr>
+        <w:ind w:left="3600" w:hanging="360"/>
+      </w:pPr>
+      <w:rPr>
+        <w:rFonts w:ascii="Courier New" w:hAnsi="Courier New" w:cs="Courier New" w:hint="default"/>
+      </w:rPr>
+    </w:lvl>
+    <w:lvl w:ilvl="5" w:tplc="240A0005" w:tentative="1">
+      <w:start w:val="1"/>
+      <w:numFmt w:val="bullet"/>
+      <w:lvlText w:val=""/>
+      <w:lvlJc w:val="left"/>
+      <w:pPr>
+        <w:ind w:left="4320" w:hanging="360"/>
+      </w:pPr>
+      <w:rPr>
+        <w:rFonts w:ascii="Wingdings" w:hAnsi="Wingdings" w:hint="default"/>
+      </w:rPr>
+    </w:lvl>
+    <w:lvl w:ilvl="6" w:tplc="240A0001" w:tentative="1">
+      <w:start w:val="1"/>
+      <w:numFmt w:val="bullet"/>
+      <w:lvlText w:val=""/>
+      <w:lvlJc w:val="left"/>
+      <w:pPr>
+        <w:ind w:left="5040" w:hanging="360"/>
+      </w:pPr>
+      <w:rPr>
+        <w:rFonts w:ascii="Symbol" w:hAnsi="Symbol" w:hint="default"/>
+      </w:rPr>
+    </w:lvl>
+    <w:lvl w:ilvl="7" w:tplc="240A0003" w:tentative="1">
+      <w:start w:val="1"/>
+      <w:numFmt w:val="bullet"/>
+      <w:lvlText w:val="o"/>
+      <w:lvlJc w:val="left"/>
+      <w:pPr>
+        <w:ind w:left="5760" w:hanging="360"/>
+      </w:pPr>
+      <w:rPr>
+        <w:rFonts w:ascii="Courier New" w:hAnsi="Courier New" w:cs="Courier New" w:hint="default"/>
+      </w:rPr>
+    </w:lvl>
+    <w:lvl w:ilvl="8" w:tplc="240A0005" w:tentative="1">
+      <w:start w:val="1"/>
+      <w:numFmt w:val="bullet"/>
+      <w:lvlText w:val=""/>
+      <w:lvlJc w:val="left"/>
+      <w:pPr>
+        <w:ind w:left="6480" w:hanging="360"/>
+      </w:pPr>
+      <w:rPr>
+        <w:rFonts w:ascii="Wingdings" w:hAnsi="Wingdings" w:hint="default"/>
+      </w:rPr>
+    </w:lvl>
+  </w:abstractNum>
+  <w:abstractNum w:abstractNumId="2" w15:restartNumberingAfterBreak="0">
     <w:nsid w:val="54D9417D"/>
     <w:multiLevelType w:val="multilevel"/>
     <w:tmpl w:val="2864030C"/>
@@ -406,9 +1131,9 @@
       <w:lvlJc w:val="left"/>
       <w:pPr>
         <w:tabs>
-          <w:tab w:val="num" w:pos="720"/>
+          <w:tab w:val="num" w:pos="360"/>
         </w:tabs>
-        <w:ind w:left="720" w:hanging="360"/>
+        <w:ind w:left="360" w:hanging="360"/>
       </w:pPr>
     </w:lvl>
     <w:lvl w:ilvl="1">
@@ -418,9 +1143,9 @@
       <w:lvlJc w:val="left"/>
       <w:pPr>
         <w:tabs>
-          <w:tab w:val="num" w:pos="1440"/>
+          <w:tab w:val="num" w:pos="0"/>
         </w:tabs>
-        <w:ind w:left="1440" w:hanging="360"/>
+        <w:ind w:left="0" w:hanging="360"/>
       </w:pPr>
       <w:rPr>
         <w:rFonts w:ascii="Courier New" w:hAnsi="Courier New" w:hint="default"/>
@@ -434,9 +1159,9 @@
       <w:lvlJc w:val="left"/>
       <w:pPr>
         <w:tabs>
-          <w:tab w:val="num" w:pos="2160"/>
+          <w:tab w:val="num" w:pos="1800"/>
         </w:tabs>
-        <w:ind w:left="2160" w:hanging="360"/>
+        <w:ind w:left="1800" w:hanging="360"/>
       </w:pPr>
     </w:lvl>
     <w:lvl w:ilvl="3" w:tentative="1">
@@ -446,9 +1171,9 @@
       <w:lvlJc w:val="left"/>
       <w:pPr>
         <w:tabs>
-          <w:tab w:val="num" w:pos="2880"/>
+          <w:tab w:val="num" w:pos="2520"/>
         </w:tabs>
-        <w:ind w:left="2880" w:hanging="360"/>
+        <w:ind w:left="2520" w:hanging="360"/>
       </w:pPr>
     </w:lvl>
     <w:lvl w:ilvl="4" w:tentative="1">
@@ -458,9 +1183,9 @@
       <w:lvlJc w:val="left"/>
       <w:pPr>
         <w:tabs>
-          <w:tab w:val="num" w:pos="3600"/>
+          <w:tab w:val="num" w:pos="3240"/>
         </w:tabs>
-        <w:ind w:left="3600" w:hanging="360"/>
+        <w:ind w:left="3240" w:hanging="360"/>
       </w:pPr>
     </w:lvl>
     <w:lvl w:ilvl="5" w:tentative="1">
@@ -470,9 +1195,9 @@
       <w:lvlJc w:val="left"/>
       <w:pPr>
         <w:tabs>
-          <w:tab w:val="num" w:pos="4320"/>
+          <w:tab w:val="num" w:pos="3960"/>
         </w:tabs>
-        <w:ind w:left="4320" w:hanging="360"/>
+        <w:ind w:left="3960" w:hanging="360"/>
       </w:pPr>
     </w:lvl>
     <w:lvl w:ilvl="6" w:tentative="1">
@@ -482,9 +1207,9 @@
       <w:lvlJc w:val="left"/>
       <w:pPr>
         <w:tabs>
-          <w:tab w:val="num" w:pos="5040"/>
+          <w:tab w:val="num" w:pos="4680"/>
         </w:tabs>
-        <w:ind w:left="5040" w:hanging="360"/>
+        <w:ind w:left="4680" w:hanging="360"/>
       </w:pPr>
     </w:lvl>
     <w:lvl w:ilvl="7" w:tentative="1">
@@ -494,9 +1219,9 @@
       <w:lvlJc w:val="left"/>
       <w:pPr>
         <w:tabs>
-          <w:tab w:val="num" w:pos="5760"/>
+          <w:tab w:val="num" w:pos="5400"/>
         </w:tabs>
-        <w:ind w:left="5760" w:hanging="360"/>
+        <w:ind w:left="5400" w:hanging="360"/>
       </w:pPr>
     </w:lvl>
     <w:lvl w:ilvl="8" w:tentative="1">
@@ -506,14 +1231,20 @@
       <w:lvlJc w:val="left"/>
       <w:pPr>
         <w:tabs>
-          <w:tab w:val="num" w:pos="6480"/>
+          <w:tab w:val="num" w:pos="6120"/>
         </w:tabs>
-        <w:ind w:left="6480" w:hanging="360"/>
+        <w:ind w:left="6120" w:hanging="360"/>
       </w:pPr>
     </w:lvl>
   </w:abstractNum>
   <w:num w:numId="1" w16cid:durableId="463620967">
+    <w:abstractNumId w:val="2"/>
+  </w:num>
+  <w:num w:numId="2" w16cid:durableId="63723936">
     <w:abstractNumId w:val="0"/>
+  </w:num>
+  <w:num w:numId="3" w16cid:durableId="1716150300">
+    <w:abstractNumId w:val="1"/>
   </w:num>
 </w:numbering>
 </file>

</xml_diff>